<commit_message>
Atualização de aulas e exercícios
</commit_message>
<xml_diff>
--- a/05 Others/QUIZ WEB HTML.docx
+++ b/05 Others/QUIZ WEB HTML.docx
@@ -809,6 +809,1340 @@
           <w:lang w:eastAsia="pt-BR"/>
         </w:rPr>
       </w:pPr>
+    </w:p>
+    <w:p>
+      <w:pPr>
+        <w:rPr>
+          <w:rFonts w:ascii="Times New Roman" w:eastAsia="Times New Roman" w:hAnsi="Times New Roman" w:cs="Times New Roman"/>
+          <w:sz w:val="24"/>
+          <w:szCs w:val="24"/>
+          <w:lang w:eastAsia="pt-BR"/>
+        </w:rPr>
+      </w:pPr>
+      <w:r>
+        <w:rPr>
+          <w:rFonts w:ascii="Times New Roman" w:eastAsia="Times New Roman" w:hAnsi="Times New Roman" w:cs="Times New Roman"/>
+          <w:sz w:val="24"/>
+          <w:szCs w:val="24"/>
+          <w:lang w:eastAsia="pt-BR"/>
+        </w:rPr>
+        <w:br w:type="page"/>
+      </w:r>
+    </w:p>
+    <w:p>
+      <w:pPr>
+        <w:spacing w:after="300" w:line="240" w:lineRule="auto"/>
+        <w:rPr>
+          <w:rFonts w:ascii="Times New Roman" w:eastAsia="Times New Roman" w:hAnsi="Times New Roman" w:cs="Times New Roman"/>
+          <w:sz w:val="24"/>
+          <w:szCs w:val="24"/>
+          <w:lang w:eastAsia="pt-BR"/>
+        </w:rPr>
+      </w:pPr>
+      <w:r>
+        <w:rPr>
+          <w:rFonts w:ascii="Times New Roman" w:eastAsia="Times New Roman" w:hAnsi="Times New Roman" w:cs="Times New Roman"/>
+          <w:sz w:val="24"/>
+          <w:szCs w:val="24"/>
+          <w:lang w:eastAsia="pt-BR"/>
+        </w:rPr>
+        <w:lastRenderedPageBreak/>
+        <w:t xml:space="preserve">Questão </w:t>
+      </w:r>
+      <w:r>
+        <w:rPr>
+          <w:rFonts w:ascii="Times New Roman" w:eastAsia="Times New Roman" w:hAnsi="Times New Roman" w:cs="Times New Roman"/>
+          <w:sz w:val="24"/>
+          <w:szCs w:val="24"/>
+          <w:lang w:eastAsia="pt-BR"/>
+        </w:rPr>
+        <w:t>2</w:t>
+      </w:r>
+    </w:p>
+    <w:p>
+      <w:pPr>
+        <w:spacing w:after="300" w:line="240" w:lineRule="auto"/>
+        <w:rPr>
+          <w:rFonts w:ascii="Times New Roman" w:eastAsia="Times New Roman" w:hAnsi="Times New Roman" w:cs="Times New Roman"/>
+          <w:sz w:val="24"/>
+          <w:szCs w:val="24"/>
+          <w:lang w:eastAsia="pt-BR"/>
+        </w:rPr>
+      </w:pPr>
+      <w:r>
+        <w:rPr>
+          <w:rFonts w:ascii="Times New Roman" w:eastAsia="Times New Roman" w:hAnsi="Times New Roman" w:cs="Times New Roman"/>
+          <w:sz w:val="24"/>
+          <w:szCs w:val="24"/>
+          <w:lang w:eastAsia="pt-BR"/>
+        </w:rPr>
+        <w:t>Com relação à estrutura básica do HTML, marque V para verdadeiro e F para falso, considerando as informações a seguir.</w:t>
+      </w:r>
+      <w:r>
+        <w:rPr>
+          <w:rFonts w:ascii="Times New Roman" w:eastAsia="Times New Roman" w:hAnsi="Times New Roman" w:cs="Times New Roman"/>
+          <w:sz w:val="24"/>
+          <w:szCs w:val="24"/>
+          <w:lang w:eastAsia="pt-BR"/>
+        </w:rPr>
+        <w:t xml:space="preserve"> I</w:t>
+      </w:r>
+      <w:r>
+        <w:rPr>
+          <w:rFonts w:ascii="Times New Roman" w:eastAsia="Times New Roman" w:hAnsi="Times New Roman" w:cs="Times New Roman"/>
+          <w:sz w:val="24"/>
+          <w:szCs w:val="24"/>
+          <w:lang w:eastAsia="pt-BR"/>
+        </w:rPr>
+        <w:t>nformações</w:t>
+      </w:r>
+      <w:r>
+        <w:rPr>
+          <w:rFonts w:ascii="Times New Roman" w:eastAsia="Times New Roman" w:hAnsi="Times New Roman" w:cs="Times New Roman"/>
+          <w:sz w:val="24"/>
+          <w:szCs w:val="24"/>
+          <w:lang w:eastAsia="pt-BR"/>
+        </w:rPr>
+        <w:tab/>
+      </w:r>
+      <w:r>
+        <w:rPr>
+          <w:rFonts w:ascii="Times New Roman" w:eastAsia="Times New Roman" w:hAnsi="Times New Roman" w:cs="Times New Roman"/>
+          <w:sz w:val="24"/>
+          <w:szCs w:val="24"/>
+          <w:lang w:eastAsia="pt-BR"/>
+        </w:rPr>
+        <w:t xml:space="preserve"> </w:t>
+      </w:r>
+      <w:r>
+        <w:rPr>
+          <w:rFonts w:ascii="Times New Roman" w:eastAsia="Times New Roman" w:hAnsi="Times New Roman" w:cs="Times New Roman"/>
+          <w:sz w:val="24"/>
+          <w:szCs w:val="24"/>
+          <w:lang w:eastAsia="pt-BR"/>
+        </w:rPr>
+        <w:t>V</w:t>
+      </w:r>
+      <w:r>
+        <w:rPr>
+          <w:rFonts w:ascii="Times New Roman" w:eastAsia="Times New Roman" w:hAnsi="Times New Roman" w:cs="Times New Roman"/>
+          <w:sz w:val="24"/>
+          <w:szCs w:val="24"/>
+          <w:lang w:eastAsia="pt-BR"/>
+        </w:rPr>
+        <w:t xml:space="preserve"> ou </w:t>
+      </w:r>
+      <w:r>
+        <w:rPr>
+          <w:rFonts w:ascii="Times New Roman" w:eastAsia="Times New Roman" w:hAnsi="Times New Roman" w:cs="Times New Roman"/>
+          <w:sz w:val="24"/>
+          <w:szCs w:val="24"/>
+          <w:lang w:eastAsia="pt-BR"/>
+        </w:rPr>
+        <w:t>F</w:t>
+      </w:r>
+    </w:p>
+    <w:p>
+      <w:pPr>
+        <w:spacing w:after="300" w:line="240" w:lineRule="auto"/>
+        <w:rPr>
+          <w:rFonts w:ascii="Times New Roman" w:eastAsia="Times New Roman" w:hAnsi="Times New Roman" w:cs="Times New Roman"/>
+          <w:sz w:val="24"/>
+          <w:szCs w:val="24"/>
+          <w:lang w:eastAsia="pt-BR"/>
+        </w:rPr>
+      </w:pPr>
+      <w:r>
+        <w:rPr>
+          <w:rFonts w:ascii="Times New Roman" w:eastAsia="Times New Roman" w:hAnsi="Times New Roman" w:cs="Times New Roman"/>
+          <w:sz w:val="24"/>
+          <w:szCs w:val="24"/>
+          <w:lang w:eastAsia="pt-BR"/>
+        </w:rPr>
+        <w:t xml:space="preserve">Em HTML, existem </w:t>
+      </w:r>
+      <w:proofErr w:type="spellStart"/>
+      <w:r>
+        <w:rPr>
+          <w:rFonts w:ascii="Times New Roman" w:eastAsia="Times New Roman" w:hAnsi="Times New Roman" w:cs="Times New Roman"/>
+          <w:sz w:val="24"/>
+          <w:szCs w:val="24"/>
+          <w:lang w:eastAsia="pt-BR"/>
+        </w:rPr>
+        <w:t>tags</w:t>
+      </w:r>
+      <w:proofErr w:type="spellEnd"/>
+      <w:r>
+        <w:rPr>
+          <w:rFonts w:ascii="Times New Roman" w:eastAsia="Times New Roman" w:hAnsi="Times New Roman" w:cs="Times New Roman"/>
+          <w:sz w:val="24"/>
+          <w:szCs w:val="24"/>
+          <w:lang w:eastAsia="pt-BR"/>
+        </w:rPr>
+        <w:t xml:space="preserve"> que são consideradas nulas, ou seja, que possuem um autofechamento.</w:t>
+      </w:r>
+      <w:r>
+        <w:rPr>
+          <w:rFonts w:ascii="Times New Roman" w:eastAsia="Times New Roman" w:hAnsi="Times New Roman" w:cs="Times New Roman"/>
+          <w:sz w:val="24"/>
+          <w:szCs w:val="24"/>
+          <w:lang w:eastAsia="pt-BR"/>
+        </w:rPr>
+        <w:t xml:space="preserve"> V</w:t>
+      </w:r>
+    </w:p>
+    <w:p>
+      <w:pPr>
+        <w:spacing w:after="300" w:line="240" w:lineRule="auto"/>
+        <w:rPr>
+          <w:rFonts w:ascii="Times New Roman" w:eastAsia="Times New Roman" w:hAnsi="Times New Roman" w:cs="Times New Roman"/>
+          <w:sz w:val="24"/>
+          <w:szCs w:val="24"/>
+          <w:lang w:eastAsia="pt-BR"/>
+        </w:rPr>
+      </w:pPr>
+      <w:r>
+        <w:rPr>
+          <w:rFonts w:ascii="Times New Roman" w:eastAsia="Times New Roman" w:hAnsi="Times New Roman" w:cs="Times New Roman"/>
+          <w:sz w:val="24"/>
+          <w:szCs w:val="24"/>
+          <w:lang w:eastAsia="pt-BR"/>
+        </w:rPr>
+        <w:t xml:space="preserve">As </w:t>
+      </w:r>
+      <w:proofErr w:type="spellStart"/>
+      <w:r>
+        <w:rPr>
+          <w:rFonts w:ascii="Times New Roman" w:eastAsia="Times New Roman" w:hAnsi="Times New Roman" w:cs="Times New Roman"/>
+          <w:sz w:val="24"/>
+          <w:szCs w:val="24"/>
+          <w:lang w:eastAsia="pt-BR"/>
+        </w:rPr>
+        <w:t>metatags</w:t>
+      </w:r>
+      <w:proofErr w:type="spellEnd"/>
+      <w:r>
+        <w:rPr>
+          <w:rFonts w:ascii="Times New Roman" w:eastAsia="Times New Roman" w:hAnsi="Times New Roman" w:cs="Times New Roman"/>
+          <w:sz w:val="24"/>
+          <w:szCs w:val="24"/>
+          <w:lang w:eastAsia="pt-BR"/>
+        </w:rPr>
+        <w:t xml:space="preserve"> são </w:t>
+      </w:r>
+      <w:proofErr w:type="spellStart"/>
+      <w:r>
+        <w:rPr>
+          <w:rFonts w:ascii="Times New Roman" w:eastAsia="Times New Roman" w:hAnsi="Times New Roman" w:cs="Times New Roman"/>
+          <w:sz w:val="24"/>
+          <w:szCs w:val="24"/>
+          <w:lang w:eastAsia="pt-BR"/>
+        </w:rPr>
+        <w:t>tags</w:t>
+      </w:r>
+      <w:proofErr w:type="spellEnd"/>
+      <w:r>
+        <w:rPr>
+          <w:rFonts w:ascii="Times New Roman" w:eastAsia="Times New Roman" w:hAnsi="Times New Roman" w:cs="Times New Roman"/>
+          <w:sz w:val="24"/>
+          <w:szCs w:val="24"/>
+          <w:lang w:eastAsia="pt-BR"/>
+        </w:rPr>
+        <w:t xml:space="preserve"> que fornecem dados aos navegadores e motores de busca sobre o documento HTML em que estão inseridas.</w:t>
+      </w:r>
+      <w:r>
+        <w:rPr>
+          <w:rFonts w:ascii="Times New Roman" w:eastAsia="Times New Roman" w:hAnsi="Times New Roman" w:cs="Times New Roman"/>
+          <w:sz w:val="24"/>
+          <w:szCs w:val="24"/>
+          <w:lang w:eastAsia="pt-BR"/>
+        </w:rPr>
+        <w:t xml:space="preserve"> V</w:t>
+      </w:r>
+      <w:r>
+        <w:rPr>
+          <w:rFonts w:ascii="Times New Roman" w:eastAsia="Times New Roman" w:hAnsi="Times New Roman" w:cs="Times New Roman"/>
+          <w:sz w:val="24"/>
+          <w:szCs w:val="24"/>
+          <w:lang w:eastAsia="pt-BR"/>
+        </w:rPr>
+        <w:tab/>
+      </w:r>
+    </w:p>
+    <w:p>
+      <w:pPr>
+        <w:spacing w:after="300" w:line="240" w:lineRule="auto"/>
+        <w:rPr>
+          <w:rFonts w:ascii="Times New Roman" w:eastAsia="Times New Roman" w:hAnsi="Times New Roman" w:cs="Times New Roman"/>
+          <w:sz w:val="24"/>
+          <w:szCs w:val="24"/>
+          <w:lang w:eastAsia="pt-BR"/>
+        </w:rPr>
+      </w:pPr>
+      <w:r>
+        <w:rPr>
+          <w:rFonts w:ascii="Times New Roman" w:eastAsia="Times New Roman" w:hAnsi="Times New Roman" w:cs="Times New Roman"/>
+          <w:sz w:val="24"/>
+          <w:szCs w:val="24"/>
+          <w:lang w:eastAsia="pt-BR"/>
+        </w:rPr>
+        <w:t xml:space="preserve">O </w:t>
+      </w:r>
+      <w:proofErr w:type="spellStart"/>
+      <w:r>
+        <w:rPr>
+          <w:rFonts w:ascii="Times New Roman" w:eastAsia="Times New Roman" w:hAnsi="Times New Roman" w:cs="Times New Roman"/>
+          <w:sz w:val="24"/>
+          <w:szCs w:val="24"/>
+          <w:lang w:eastAsia="pt-BR"/>
+        </w:rPr>
+        <w:t>Doctype</w:t>
+      </w:r>
+      <w:proofErr w:type="spellEnd"/>
+      <w:r>
+        <w:rPr>
+          <w:rFonts w:ascii="Times New Roman" w:eastAsia="Times New Roman" w:hAnsi="Times New Roman" w:cs="Times New Roman"/>
+          <w:sz w:val="24"/>
+          <w:szCs w:val="24"/>
+          <w:lang w:eastAsia="pt-BR"/>
+        </w:rPr>
+        <w:t xml:space="preserve"> é uma declaração com o tipo de documento de sua página web, pois sem a especificação explícita, o navegador não seria capaz de renderizar o documento HTML.</w:t>
+      </w:r>
+      <w:r>
+        <w:rPr>
+          <w:rFonts w:ascii="Times New Roman" w:eastAsia="Times New Roman" w:hAnsi="Times New Roman" w:cs="Times New Roman"/>
+          <w:sz w:val="24"/>
+          <w:szCs w:val="24"/>
+          <w:lang w:eastAsia="pt-BR"/>
+        </w:rPr>
+        <w:tab/>
+      </w:r>
+      <w:r>
+        <w:rPr>
+          <w:rFonts w:ascii="Times New Roman" w:eastAsia="Times New Roman" w:hAnsi="Times New Roman" w:cs="Times New Roman"/>
+          <w:sz w:val="24"/>
+          <w:szCs w:val="24"/>
+          <w:lang w:eastAsia="pt-BR"/>
+        </w:rPr>
+        <w:t>F</w:t>
+      </w:r>
+    </w:p>
+    <w:p>
+      <w:pPr>
+        <w:spacing w:after="300" w:line="240" w:lineRule="auto"/>
+        <w:rPr>
+          <w:rFonts w:ascii="Times New Roman" w:eastAsia="Times New Roman" w:hAnsi="Times New Roman" w:cs="Times New Roman"/>
+          <w:sz w:val="24"/>
+          <w:szCs w:val="24"/>
+          <w:lang w:eastAsia="pt-BR"/>
+        </w:rPr>
+      </w:pPr>
+      <w:r>
+        <w:rPr>
+          <w:rFonts w:ascii="Times New Roman" w:eastAsia="Times New Roman" w:hAnsi="Times New Roman" w:cs="Times New Roman"/>
+          <w:sz w:val="24"/>
+          <w:szCs w:val="24"/>
+          <w:lang w:eastAsia="pt-BR"/>
+        </w:rPr>
+        <w:t xml:space="preserve">Os atributos são informações inseridas nas </w:t>
+      </w:r>
+      <w:proofErr w:type="spellStart"/>
+      <w:r>
+        <w:rPr>
+          <w:rFonts w:ascii="Times New Roman" w:eastAsia="Times New Roman" w:hAnsi="Times New Roman" w:cs="Times New Roman"/>
+          <w:sz w:val="24"/>
+          <w:szCs w:val="24"/>
+          <w:lang w:eastAsia="pt-BR"/>
+        </w:rPr>
+        <w:t>tags</w:t>
+      </w:r>
+      <w:proofErr w:type="spellEnd"/>
+      <w:r>
+        <w:rPr>
+          <w:rFonts w:ascii="Times New Roman" w:eastAsia="Times New Roman" w:hAnsi="Times New Roman" w:cs="Times New Roman"/>
+          <w:sz w:val="24"/>
+          <w:szCs w:val="24"/>
+          <w:lang w:eastAsia="pt-BR"/>
+        </w:rPr>
+        <w:t xml:space="preserve"> para que tenham o comportamento desejado, </w:t>
+      </w:r>
+      <w:r>
+        <w:rPr>
+          <w:rFonts w:ascii="Times New Roman" w:eastAsia="Times New Roman" w:hAnsi="Times New Roman" w:cs="Times New Roman"/>
+          <w:b/>
+          <w:bCs/>
+          <w:color w:val="FF0000"/>
+          <w:sz w:val="24"/>
+          <w:szCs w:val="24"/>
+          <w:lang w:eastAsia="pt-BR"/>
+        </w:rPr>
+        <w:t>sendo os mesmos para todas</w:t>
+      </w:r>
+      <w:r>
+        <w:rPr>
+          <w:rFonts w:ascii="Times New Roman" w:eastAsia="Times New Roman" w:hAnsi="Times New Roman" w:cs="Times New Roman"/>
+          <w:sz w:val="24"/>
+          <w:szCs w:val="24"/>
+          <w:lang w:eastAsia="pt-BR"/>
+        </w:rPr>
+        <w:t>, permitindo a melhor definição do código HTML.</w:t>
+      </w:r>
+      <w:r>
+        <w:rPr>
+          <w:rFonts w:ascii="Times New Roman" w:eastAsia="Times New Roman" w:hAnsi="Times New Roman" w:cs="Times New Roman"/>
+          <w:sz w:val="24"/>
+          <w:szCs w:val="24"/>
+          <w:lang w:eastAsia="pt-BR"/>
+        </w:rPr>
+        <w:t xml:space="preserve"> </w:t>
+      </w:r>
+      <w:r>
+        <w:rPr>
+          <w:rFonts w:ascii="Times New Roman" w:eastAsia="Times New Roman" w:hAnsi="Times New Roman" w:cs="Times New Roman"/>
+          <w:sz w:val="24"/>
+          <w:szCs w:val="24"/>
+          <w:lang w:eastAsia="pt-BR"/>
+        </w:rPr>
+        <w:t>F</w:t>
+      </w:r>
+    </w:p>
+    <w:p>
+      <w:pPr>
+        <w:spacing w:after="300" w:line="240" w:lineRule="auto"/>
+        <w:rPr>
+          <w:rFonts w:ascii="Times New Roman" w:eastAsia="Times New Roman" w:hAnsi="Times New Roman" w:cs="Times New Roman"/>
+          <w:sz w:val="24"/>
+          <w:szCs w:val="24"/>
+          <w:lang w:eastAsia="pt-BR"/>
+        </w:rPr>
+      </w:pPr>
+    </w:p>
+    <w:p>
+      <w:pPr>
+        <w:spacing w:after="300" w:line="240" w:lineRule="auto"/>
+        <w:rPr>
+          <w:rFonts w:ascii="Times New Roman" w:eastAsia="Times New Roman" w:hAnsi="Times New Roman" w:cs="Times New Roman"/>
+          <w:sz w:val="24"/>
+          <w:szCs w:val="24"/>
+          <w:lang w:eastAsia="pt-BR"/>
+        </w:rPr>
+      </w:pPr>
+      <w:r>
+        <w:rPr>
+          <w:rFonts w:ascii="Times New Roman" w:eastAsia="Times New Roman" w:hAnsi="Times New Roman" w:cs="Times New Roman"/>
+          <w:sz w:val="24"/>
+          <w:szCs w:val="24"/>
+          <w:lang w:eastAsia="pt-BR"/>
+        </w:rPr>
+        <w:t>Questão 3</w:t>
+      </w:r>
+    </w:p>
+    <w:p>
+      <w:pPr>
+        <w:spacing w:after="300" w:line="240" w:lineRule="auto"/>
+        <w:rPr>
+          <w:rFonts w:ascii="Times New Roman" w:eastAsia="Times New Roman" w:hAnsi="Times New Roman" w:cs="Times New Roman"/>
+          <w:sz w:val="24"/>
+          <w:szCs w:val="24"/>
+          <w:lang w:eastAsia="pt-BR"/>
+        </w:rPr>
+      </w:pPr>
+    </w:p>
+    <w:p>
+      <w:pPr>
+        <w:spacing w:after="300" w:line="240" w:lineRule="auto"/>
+        <w:rPr>
+          <w:rFonts w:ascii="Times New Roman" w:eastAsia="Times New Roman" w:hAnsi="Times New Roman" w:cs="Times New Roman"/>
+          <w:sz w:val="24"/>
+          <w:szCs w:val="24"/>
+          <w:lang w:eastAsia="pt-BR"/>
+        </w:rPr>
+      </w:pPr>
+      <w:r>
+        <w:rPr>
+          <w:rFonts w:ascii="Times New Roman" w:eastAsia="Times New Roman" w:hAnsi="Times New Roman" w:cs="Times New Roman"/>
+          <w:sz w:val="24"/>
+          <w:szCs w:val="24"/>
+          <w:lang w:eastAsia="pt-BR"/>
+        </w:rPr>
+        <w:t>Marque V para verdadeiro e F para falso, considerando as informações a seguir, sobre as funcionalidades desse recurso.</w:t>
+      </w:r>
+    </w:p>
+    <w:p>
+      <w:pPr>
+        <w:spacing w:after="300" w:line="240" w:lineRule="auto"/>
+        <w:rPr>
+          <w:rFonts w:ascii="Times New Roman" w:eastAsia="Times New Roman" w:hAnsi="Times New Roman" w:cs="Times New Roman"/>
+          <w:sz w:val="24"/>
+          <w:szCs w:val="24"/>
+          <w:lang w:eastAsia="pt-BR"/>
+        </w:rPr>
+      </w:pPr>
+    </w:p>
+    <w:p>
+      <w:pPr>
+        <w:spacing w:after="300" w:line="240" w:lineRule="auto"/>
+        <w:rPr>
+          <w:rFonts w:ascii="Times New Roman" w:eastAsia="Times New Roman" w:hAnsi="Times New Roman" w:cs="Times New Roman"/>
+          <w:sz w:val="24"/>
+          <w:szCs w:val="24"/>
+          <w:lang w:eastAsia="pt-BR"/>
+        </w:rPr>
+      </w:pPr>
+      <w:r>
+        <w:rPr>
+          <w:rFonts w:ascii="Times New Roman" w:eastAsia="Times New Roman" w:hAnsi="Times New Roman" w:cs="Times New Roman"/>
+          <w:sz w:val="24"/>
+          <w:szCs w:val="24"/>
+          <w:lang w:eastAsia="pt-BR"/>
+        </w:rPr>
+        <w:t>Uma folha de regras CSS pode ser associada a um único documento HTML.</w:t>
+      </w:r>
+      <w:r>
+        <w:rPr>
+          <w:rFonts w:ascii="Times New Roman" w:eastAsia="Times New Roman" w:hAnsi="Times New Roman" w:cs="Times New Roman"/>
+          <w:sz w:val="24"/>
+          <w:szCs w:val="24"/>
+          <w:lang w:eastAsia="pt-BR"/>
+        </w:rPr>
+        <w:t xml:space="preserve"> F</w:t>
+      </w:r>
+    </w:p>
+    <w:p>
+      <w:pPr>
+        <w:spacing w:after="300" w:line="240" w:lineRule="auto"/>
+        <w:rPr>
+          <w:rFonts w:ascii="Times New Roman" w:eastAsia="Times New Roman" w:hAnsi="Times New Roman" w:cs="Times New Roman"/>
+          <w:sz w:val="24"/>
+          <w:szCs w:val="24"/>
+          <w:lang w:eastAsia="pt-BR"/>
+        </w:rPr>
+      </w:pPr>
+      <w:r>
+        <w:rPr>
+          <w:rFonts w:ascii="Times New Roman" w:eastAsia="Times New Roman" w:hAnsi="Times New Roman" w:cs="Times New Roman"/>
+          <w:sz w:val="24"/>
+          <w:szCs w:val="24"/>
+          <w:lang w:eastAsia="pt-BR"/>
+        </w:rPr>
+        <w:t>O objetivo principal do CSS é formatar as informações entregues pelo HTML.</w:t>
+      </w:r>
+      <w:r>
+        <w:rPr>
+          <w:rFonts w:ascii="Times New Roman" w:eastAsia="Times New Roman" w:hAnsi="Times New Roman" w:cs="Times New Roman"/>
+          <w:sz w:val="24"/>
+          <w:szCs w:val="24"/>
+          <w:lang w:eastAsia="pt-BR"/>
+        </w:rPr>
+        <w:t>V</w:t>
+      </w:r>
+      <w:r>
+        <w:rPr>
+          <w:rFonts w:ascii="Times New Roman" w:eastAsia="Times New Roman" w:hAnsi="Times New Roman" w:cs="Times New Roman"/>
+          <w:sz w:val="24"/>
+          <w:szCs w:val="24"/>
+          <w:lang w:eastAsia="pt-BR"/>
+        </w:rPr>
+        <w:tab/>
+      </w:r>
+    </w:p>
+    <w:p>
+      <w:pPr>
+        <w:spacing w:after="300" w:line="240" w:lineRule="auto"/>
+        <w:rPr>
+          <w:rFonts w:ascii="Times New Roman" w:eastAsia="Times New Roman" w:hAnsi="Times New Roman" w:cs="Times New Roman"/>
+          <w:sz w:val="24"/>
+          <w:szCs w:val="24"/>
+          <w:lang w:eastAsia="pt-BR"/>
+        </w:rPr>
+      </w:pPr>
+      <w:r>
+        <w:rPr>
+          <w:rFonts w:ascii="Times New Roman" w:eastAsia="Times New Roman" w:hAnsi="Times New Roman" w:cs="Times New Roman"/>
+          <w:sz w:val="24"/>
+          <w:szCs w:val="24"/>
+          <w:lang w:eastAsia="pt-BR"/>
+        </w:rPr>
+        <w:t>No CSS linkado, é necessário criar um arquivo com a extensão .</w:t>
+      </w:r>
+      <w:proofErr w:type="spellStart"/>
+      <w:r>
+        <w:rPr>
+          <w:rFonts w:ascii="Times New Roman" w:eastAsia="Times New Roman" w:hAnsi="Times New Roman" w:cs="Times New Roman"/>
+          <w:sz w:val="24"/>
+          <w:szCs w:val="24"/>
+          <w:lang w:eastAsia="pt-BR"/>
+        </w:rPr>
+        <w:t>css</w:t>
+      </w:r>
+      <w:proofErr w:type="spellEnd"/>
+      <w:r>
+        <w:rPr>
+          <w:rFonts w:ascii="Times New Roman" w:eastAsia="Times New Roman" w:hAnsi="Times New Roman" w:cs="Times New Roman"/>
+          <w:sz w:val="24"/>
+          <w:szCs w:val="24"/>
+          <w:lang w:eastAsia="pt-BR"/>
+        </w:rPr>
+        <w:t xml:space="preserve"> separado do arquivo .</w:t>
+      </w:r>
+      <w:proofErr w:type="spellStart"/>
+      <w:r>
+        <w:rPr>
+          <w:rFonts w:ascii="Times New Roman" w:eastAsia="Times New Roman" w:hAnsi="Times New Roman" w:cs="Times New Roman"/>
+          <w:sz w:val="24"/>
+          <w:szCs w:val="24"/>
+          <w:lang w:eastAsia="pt-BR"/>
+        </w:rPr>
+        <w:t>html</w:t>
+      </w:r>
+      <w:proofErr w:type="spellEnd"/>
+      <w:r>
+        <w:rPr>
+          <w:rFonts w:ascii="Times New Roman" w:eastAsia="Times New Roman" w:hAnsi="Times New Roman" w:cs="Times New Roman"/>
+          <w:sz w:val="24"/>
+          <w:szCs w:val="24"/>
+          <w:lang w:eastAsia="pt-BR"/>
+        </w:rPr>
+        <w:t>.</w:t>
+      </w:r>
+      <w:r>
+        <w:rPr>
+          <w:rFonts w:ascii="Times New Roman" w:eastAsia="Times New Roman" w:hAnsi="Times New Roman" w:cs="Times New Roman"/>
+          <w:sz w:val="24"/>
+          <w:szCs w:val="24"/>
+          <w:lang w:eastAsia="pt-BR"/>
+        </w:rPr>
+        <w:tab/>
+      </w:r>
+      <w:r>
+        <w:rPr>
+          <w:rFonts w:ascii="Times New Roman" w:eastAsia="Times New Roman" w:hAnsi="Times New Roman" w:cs="Times New Roman"/>
+          <w:sz w:val="24"/>
+          <w:szCs w:val="24"/>
+          <w:lang w:eastAsia="pt-BR"/>
+        </w:rPr>
+        <w:t>V</w:t>
+      </w:r>
+    </w:p>
+    <w:p>
+      <w:pPr>
+        <w:spacing w:after="300" w:line="240" w:lineRule="auto"/>
+        <w:rPr>
+          <w:rFonts w:ascii="Times New Roman" w:eastAsia="Times New Roman" w:hAnsi="Times New Roman" w:cs="Times New Roman"/>
+          <w:sz w:val="24"/>
+          <w:szCs w:val="24"/>
+          <w:lang w:eastAsia="pt-BR"/>
+        </w:rPr>
+      </w:pPr>
+      <w:r>
+        <w:rPr>
+          <w:rFonts w:ascii="Times New Roman" w:eastAsia="Times New Roman" w:hAnsi="Times New Roman" w:cs="Times New Roman"/>
+          <w:sz w:val="24"/>
+          <w:szCs w:val="24"/>
+          <w:lang w:eastAsia="pt-BR"/>
+        </w:rPr>
+        <w:t xml:space="preserve">O CSS </w:t>
+      </w:r>
+      <w:proofErr w:type="spellStart"/>
+      <w:r>
+        <w:rPr>
+          <w:rFonts w:ascii="Times New Roman" w:eastAsia="Times New Roman" w:hAnsi="Times New Roman" w:cs="Times New Roman"/>
+          <w:sz w:val="24"/>
+          <w:szCs w:val="24"/>
+          <w:lang w:eastAsia="pt-BR"/>
+        </w:rPr>
+        <w:t>inline</w:t>
+      </w:r>
+      <w:proofErr w:type="spellEnd"/>
+      <w:r>
+        <w:rPr>
+          <w:rFonts w:ascii="Times New Roman" w:eastAsia="Times New Roman" w:hAnsi="Times New Roman" w:cs="Times New Roman"/>
+          <w:sz w:val="24"/>
+          <w:szCs w:val="24"/>
+          <w:lang w:eastAsia="pt-BR"/>
+        </w:rPr>
+        <w:t xml:space="preserve"> é declarado no início do código HTML, e deve ser adicionado dentro da </w:t>
+      </w:r>
+      <w:proofErr w:type="spellStart"/>
+      <w:r>
+        <w:rPr>
+          <w:rFonts w:ascii="Times New Roman" w:eastAsia="Times New Roman" w:hAnsi="Times New Roman" w:cs="Times New Roman"/>
+          <w:sz w:val="24"/>
+          <w:szCs w:val="24"/>
+          <w:lang w:eastAsia="pt-BR"/>
+        </w:rPr>
+        <w:t>tag</w:t>
+      </w:r>
+      <w:proofErr w:type="spellEnd"/>
+      <w:r>
+        <w:rPr>
+          <w:rFonts w:ascii="Times New Roman" w:eastAsia="Times New Roman" w:hAnsi="Times New Roman" w:cs="Times New Roman"/>
+          <w:sz w:val="24"/>
+          <w:szCs w:val="24"/>
+          <w:lang w:eastAsia="pt-BR"/>
+        </w:rPr>
+        <w:t xml:space="preserve"> &lt;</w:t>
+      </w:r>
+      <w:proofErr w:type="spellStart"/>
+      <w:r>
+        <w:rPr>
+          <w:rFonts w:ascii="Times New Roman" w:eastAsia="Times New Roman" w:hAnsi="Times New Roman" w:cs="Times New Roman"/>
+          <w:sz w:val="24"/>
+          <w:szCs w:val="24"/>
+          <w:lang w:eastAsia="pt-BR"/>
+        </w:rPr>
+        <w:t>style</w:t>
+      </w:r>
+      <w:proofErr w:type="spellEnd"/>
+      <w:r>
+        <w:rPr>
+          <w:rFonts w:ascii="Times New Roman" w:eastAsia="Times New Roman" w:hAnsi="Times New Roman" w:cs="Times New Roman"/>
+          <w:sz w:val="24"/>
+          <w:szCs w:val="24"/>
+          <w:lang w:eastAsia="pt-BR"/>
+        </w:rPr>
+        <w:t>&gt;.</w:t>
+      </w:r>
+      <w:r>
+        <w:rPr>
+          <w:rFonts w:ascii="Times New Roman" w:eastAsia="Times New Roman" w:hAnsi="Times New Roman" w:cs="Times New Roman"/>
+          <w:sz w:val="24"/>
+          <w:szCs w:val="24"/>
+          <w:lang w:eastAsia="pt-BR"/>
+        </w:rPr>
+        <w:t xml:space="preserve"> F</w:t>
+      </w:r>
+    </w:p>
+    <w:p>
+      <w:pPr>
+        <w:spacing w:after="300" w:line="240" w:lineRule="auto"/>
+        <w:rPr>
+          <w:rFonts w:ascii="Times New Roman" w:eastAsia="Times New Roman" w:hAnsi="Times New Roman" w:cs="Times New Roman"/>
+          <w:sz w:val="24"/>
+          <w:szCs w:val="24"/>
+          <w:lang w:eastAsia="pt-BR"/>
+        </w:rPr>
+      </w:pPr>
+    </w:p>
+    <w:p>
+      <w:pPr>
+        <w:rPr>
+          <w:rFonts w:ascii="Times New Roman" w:eastAsia="Times New Roman" w:hAnsi="Times New Roman" w:cs="Times New Roman"/>
+          <w:sz w:val="24"/>
+          <w:szCs w:val="24"/>
+          <w:lang w:eastAsia="pt-BR"/>
+        </w:rPr>
+      </w:pPr>
+      <w:r>
+        <w:rPr>
+          <w:rFonts w:ascii="Times New Roman" w:eastAsia="Times New Roman" w:hAnsi="Times New Roman" w:cs="Times New Roman"/>
+          <w:sz w:val="24"/>
+          <w:szCs w:val="24"/>
+          <w:lang w:eastAsia="pt-BR"/>
+        </w:rPr>
+        <w:br w:type="page"/>
+      </w:r>
+    </w:p>
+    <w:p>
+      <w:pPr>
+        <w:spacing w:after="300" w:line="240" w:lineRule="auto"/>
+        <w:rPr>
+          <w:rFonts w:ascii="Times New Roman" w:eastAsia="Times New Roman" w:hAnsi="Times New Roman" w:cs="Times New Roman"/>
+          <w:sz w:val="24"/>
+          <w:szCs w:val="24"/>
+          <w:lang w:eastAsia="pt-BR"/>
+        </w:rPr>
+      </w:pPr>
+      <w:r>
+        <w:rPr>
+          <w:rFonts w:ascii="Times New Roman" w:eastAsia="Times New Roman" w:hAnsi="Times New Roman" w:cs="Times New Roman"/>
+          <w:sz w:val="24"/>
+          <w:szCs w:val="24"/>
+          <w:lang w:eastAsia="pt-BR"/>
+        </w:rPr>
+        <w:lastRenderedPageBreak/>
+        <w:t>Questão 4</w:t>
+      </w:r>
+    </w:p>
+    <w:p>
+      <w:pPr>
+        <w:spacing w:after="300" w:line="240" w:lineRule="auto"/>
+        <w:rPr>
+          <w:rFonts w:ascii="Times New Roman" w:eastAsia="Times New Roman" w:hAnsi="Times New Roman" w:cs="Times New Roman"/>
+          <w:sz w:val="24"/>
+          <w:szCs w:val="24"/>
+          <w:lang w:eastAsia="pt-BR"/>
+        </w:rPr>
+      </w:pPr>
+      <w:r>
+        <w:rPr>
+          <w:rFonts w:ascii="Times New Roman" w:eastAsia="Times New Roman" w:hAnsi="Times New Roman" w:cs="Times New Roman"/>
+          <w:sz w:val="24"/>
+          <w:szCs w:val="24"/>
+          <w:lang w:eastAsia="pt-BR"/>
+        </w:rPr>
+        <w:t>Seu supervisor pediu que você editasse uma página HTML5 para vincular um arquivo chamado arq1.css.</w:t>
+      </w:r>
+    </w:p>
+    <w:p>
+      <w:pPr>
+        <w:spacing w:after="300" w:line="240" w:lineRule="auto"/>
+        <w:rPr>
+          <w:rFonts w:ascii="Times New Roman" w:eastAsia="Times New Roman" w:hAnsi="Times New Roman" w:cs="Times New Roman"/>
+          <w:sz w:val="24"/>
+          <w:szCs w:val="24"/>
+          <w:lang w:eastAsia="pt-BR"/>
+        </w:rPr>
+      </w:pPr>
+      <w:r>
+        <w:rPr>
+          <w:rFonts w:ascii="Times New Roman" w:eastAsia="Times New Roman" w:hAnsi="Times New Roman" w:cs="Times New Roman"/>
+          <w:sz w:val="24"/>
+          <w:szCs w:val="24"/>
+          <w:lang w:eastAsia="pt-BR"/>
+        </w:rPr>
+        <w:t>Para isso, no cabeçalho da página, você deve inserir:</w:t>
+      </w:r>
+    </w:p>
+    <w:p>
+      <w:pPr>
+        <w:spacing w:after="300" w:line="240" w:lineRule="auto"/>
+        <w:rPr>
+          <w:rFonts w:ascii="Times New Roman" w:eastAsia="Times New Roman" w:hAnsi="Times New Roman" w:cs="Times New Roman"/>
+          <w:sz w:val="24"/>
+          <w:szCs w:val="24"/>
+          <w:lang w:eastAsia="pt-BR"/>
+        </w:rPr>
+      </w:pPr>
+      <w:r>
+        <w:rPr>
+          <w:rFonts w:ascii="Times New Roman" w:eastAsia="Times New Roman" w:hAnsi="Times New Roman" w:cs="Times New Roman"/>
+          <w:sz w:val="24"/>
+          <w:szCs w:val="24"/>
+          <w:lang w:eastAsia="pt-BR"/>
+        </w:rPr>
+        <w:t>&lt;</w:t>
+      </w:r>
+      <w:proofErr w:type="spellStart"/>
+      <w:r>
+        <w:rPr>
+          <w:rFonts w:ascii="Times New Roman" w:eastAsia="Times New Roman" w:hAnsi="Times New Roman" w:cs="Times New Roman"/>
+          <w:sz w:val="24"/>
+          <w:szCs w:val="24"/>
+          <w:lang w:eastAsia="pt-BR"/>
+        </w:rPr>
+        <w:t>import</w:t>
+      </w:r>
+      <w:proofErr w:type="spellEnd"/>
+      <w:r>
+        <w:rPr>
+          <w:rFonts w:ascii="Times New Roman" w:eastAsia="Times New Roman" w:hAnsi="Times New Roman" w:cs="Times New Roman"/>
+          <w:sz w:val="24"/>
+          <w:szCs w:val="24"/>
+          <w:lang w:eastAsia="pt-BR"/>
+        </w:rPr>
+        <w:t xml:space="preserve"> </w:t>
+      </w:r>
+      <w:proofErr w:type="spellStart"/>
+      <w:r>
+        <w:rPr>
+          <w:rFonts w:ascii="Times New Roman" w:eastAsia="Times New Roman" w:hAnsi="Times New Roman" w:cs="Times New Roman"/>
+          <w:sz w:val="24"/>
+          <w:szCs w:val="24"/>
+          <w:lang w:eastAsia="pt-BR"/>
+        </w:rPr>
+        <w:t>type</w:t>
+      </w:r>
+      <w:proofErr w:type="spellEnd"/>
+      <w:r>
+        <w:rPr>
+          <w:rFonts w:ascii="Times New Roman" w:eastAsia="Times New Roman" w:hAnsi="Times New Roman" w:cs="Times New Roman"/>
+          <w:sz w:val="24"/>
+          <w:szCs w:val="24"/>
+          <w:lang w:eastAsia="pt-BR"/>
+        </w:rPr>
+        <w:t>="</w:t>
+      </w:r>
+      <w:proofErr w:type="spellStart"/>
+      <w:r>
+        <w:rPr>
+          <w:rFonts w:ascii="Times New Roman" w:eastAsia="Times New Roman" w:hAnsi="Times New Roman" w:cs="Times New Roman"/>
+          <w:sz w:val="24"/>
+          <w:szCs w:val="24"/>
+          <w:lang w:eastAsia="pt-BR"/>
+        </w:rPr>
+        <w:t>text</w:t>
+      </w:r>
+      <w:proofErr w:type="spellEnd"/>
+      <w:r>
+        <w:rPr>
+          <w:rFonts w:ascii="Times New Roman" w:eastAsia="Times New Roman" w:hAnsi="Times New Roman" w:cs="Times New Roman"/>
+          <w:sz w:val="24"/>
+          <w:szCs w:val="24"/>
+          <w:lang w:eastAsia="pt-BR"/>
+        </w:rPr>
+        <w:t>/</w:t>
+      </w:r>
+      <w:proofErr w:type="spellStart"/>
+      <w:r>
+        <w:rPr>
+          <w:rFonts w:ascii="Times New Roman" w:eastAsia="Times New Roman" w:hAnsi="Times New Roman" w:cs="Times New Roman"/>
+          <w:sz w:val="24"/>
+          <w:szCs w:val="24"/>
+          <w:lang w:eastAsia="pt-BR"/>
+        </w:rPr>
+        <w:t>css</w:t>
+      </w:r>
+      <w:proofErr w:type="spellEnd"/>
+      <w:r>
+        <w:rPr>
+          <w:rFonts w:ascii="Times New Roman" w:eastAsia="Times New Roman" w:hAnsi="Times New Roman" w:cs="Times New Roman"/>
+          <w:sz w:val="24"/>
+          <w:szCs w:val="24"/>
+          <w:lang w:eastAsia="pt-BR"/>
+        </w:rPr>
+        <w:t xml:space="preserve">" </w:t>
+      </w:r>
+      <w:proofErr w:type="spellStart"/>
+      <w:r>
+        <w:rPr>
+          <w:rFonts w:ascii="Times New Roman" w:eastAsia="Times New Roman" w:hAnsi="Times New Roman" w:cs="Times New Roman"/>
+          <w:sz w:val="24"/>
+          <w:szCs w:val="24"/>
+          <w:lang w:eastAsia="pt-BR"/>
+        </w:rPr>
+        <w:t>href</w:t>
+      </w:r>
+      <w:proofErr w:type="spellEnd"/>
+      <w:r>
+        <w:rPr>
+          <w:rFonts w:ascii="Times New Roman" w:eastAsia="Times New Roman" w:hAnsi="Times New Roman" w:cs="Times New Roman"/>
+          <w:sz w:val="24"/>
+          <w:szCs w:val="24"/>
+          <w:lang w:eastAsia="pt-BR"/>
+        </w:rPr>
+        <w:t>="arq1.css"&gt;.</w:t>
+      </w:r>
+    </w:p>
+    <w:p>
+      <w:pPr>
+        <w:spacing w:after="300" w:line="240" w:lineRule="auto"/>
+        <w:rPr>
+          <w:rFonts w:ascii="Times New Roman" w:eastAsia="Times New Roman" w:hAnsi="Times New Roman" w:cs="Times New Roman"/>
+          <w:sz w:val="24"/>
+          <w:szCs w:val="24"/>
+          <w:lang w:eastAsia="pt-BR"/>
+        </w:rPr>
+      </w:pPr>
+      <w:r>
+        <w:rPr>
+          <w:rFonts w:ascii="Times New Roman" w:eastAsia="Times New Roman" w:hAnsi="Times New Roman" w:cs="Times New Roman"/>
+          <w:sz w:val="24"/>
+          <w:szCs w:val="24"/>
+          <w:lang w:eastAsia="pt-BR"/>
+        </w:rPr>
+        <w:t xml:space="preserve">&lt;link </w:t>
+      </w:r>
+      <w:proofErr w:type="spellStart"/>
+      <w:r>
+        <w:rPr>
+          <w:rFonts w:ascii="Times New Roman" w:eastAsia="Times New Roman" w:hAnsi="Times New Roman" w:cs="Times New Roman"/>
+          <w:sz w:val="24"/>
+          <w:szCs w:val="24"/>
+          <w:lang w:eastAsia="pt-BR"/>
+        </w:rPr>
+        <w:t>rel</w:t>
+      </w:r>
+      <w:proofErr w:type="spellEnd"/>
+      <w:r>
+        <w:rPr>
+          <w:rFonts w:ascii="Times New Roman" w:eastAsia="Times New Roman" w:hAnsi="Times New Roman" w:cs="Times New Roman"/>
+          <w:sz w:val="24"/>
+          <w:szCs w:val="24"/>
+          <w:lang w:eastAsia="pt-BR"/>
+        </w:rPr>
+        <w:t>="</w:t>
+      </w:r>
+      <w:proofErr w:type="spellStart"/>
+      <w:r>
+        <w:rPr>
+          <w:rFonts w:ascii="Times New Roman" w:eastAsia="Times New Roman" w:hAnsi="Times New Roman" w:cs="Times New Roman"/>
+          <w:sz w:val="24"/>
+          <w:szCs w:val="24"/>
+          <w:lang w:eastAsia="pt-BR"/>
+        </w:rPr>
+        <w:t>stylesheet</w:t>
+      </w:r>
+      <w:proofErr w:type="spellEnd"/>
+      <w:r>
+        <w:rPr>
+          <w:rFonts w:ascii="Times New Roman" w:eastAsia="Times New Roman" w:hAnsi="Times New Roman" w:cs="Times New Roman"/>
+          <w:sz w:val="24"/>
+          <w:szCs w:val="24"/>
+          <w:lang w:eastAsia="pt-BR"/>
+        </w:rPr>
+        <w:t xml:space="preserve">" </w:t>
+      </w:r>
+      <w:proofErr w:type="spellStart"/>
+      <w:r>
+        <w:rPr>
+          <w:rFonts w:ascii="Times New Roman" w:eastAsia="Times New Roman" w:hAnsi="Times New Roman" w:cs="Times New Roman"/>
+          <w:sz w:val="24"/>
+          <w:szCs w:val="24"/>
+          <w:lang w:eastAsia="pt-BR"/>
+        </w:rPr>
+        <w:t>type</w:t>
+      </w:r>
+      <w:proofErr w:type="spellEnd"/>
+      <w:r>
+        <w:rPr>
+          <w:rFonts w:ascii="Times New Roman" w:eastAsia="Times New Roman" w:hAnsi="Times New Roman" w:cs="Times New Roman"/>
+          <w:sz w:val="24"/>
+          <w:szCs w:val="24"/>
+          <w:lang w:eastAsia="pt-BR"/>
+        </w:rPr>
+        <w:t>="file/</w:t>
+      </w:r>
+      <w:proofErr w:type="spellStart"/>
+      <w:r>
+        <w:rPr>
+          <w:rFonts w:ascii="Times New Roman" w:eastAsia="Times New Roman" w:hAnsi="Times New Roman" w:cs="Times New Roman"/>
+          <w:sz w:val="24"/>
+          <w:szCs w:val="24"/>
+          <w:lang w:eastAsia="pt-BR"/>
+        </w:rPr>
+        <w:t>css</w:t>
+      </w:r>
+      <w:proofErr w:type="spellEnd"/>
+      <w:r>
+        <w:rPr>
+          <w:rFonts w:ascii="Times New Roman" w:eastAsia="Times New Roman" w:hAnsi="Times New Roman" w:cs="Times New Roman"/>
+          <w:sz w:val="24"/>
+          <w:szCs w:val="24"/>
+          <w:lang w:eastAsia="pt-BR"/>
+        </w:rPr>
+        <w:t xml:space="preserve">" </w:t>
+      </w:r>
+      <w:proofErr w:type="spellStart"/>
+      <w:r>
+        <w:rPr>
+          <w:rFonts w:ascii="Times New Roman" w:eastAsia="Times New Roman" w:hAnsi="Times New Roman" w:cs="Times New Roman"/>
+          <w:sz w:val="24"/>
+          <w:szCs w:val="24"/>
+          <w:lang w:eastAsia="pt-BR"/>
+        </w:rPr>
+        <w:t>src</w:t>
+      </w:r>
+      <w:proofErr w:type="spellEnd"/>
+      <w:r>
+        <w:rPr>
+          <w:rFonts w:ascii="Times New Roman" w:eastAsia="Times New Roman" w:hAnsi="Times New Roman" w:cs="Times New Roman"/>
+          <w:sz w:val="24"/>
+          <w:szCs w:val="24"/>
+          <w:lang w:eastAsia="pt-BR"/>
+        </w:rPr>
+        <w:t>="arq1.css"&gt;.</w:t>
+      </w:r>
+    </w:p>
+    <w:p>
+      <w:pPr>
+        <w:spacing w:after="300" w:line="240" w:lineRule="auto"/>
+        <w:rPr>
+          <w:rFonts w:ascii="Times New Roman" w:eastAsia="Times New Roman" w:hAnsi="Times New Roman" w:cs="Times New Roman"/>
+          <w:sz w:val="24"/>
+          <w:szCs w:val="24"/>
+          <w:lang w:eastAsia="pt-BR"/>
+        </w:rPr>
+      </w:pPr>
+      <w:r>
+        <w:rPr>
+          <w:rFonts w:ascii="Times New Roman" w:eastAsia="Times New Roman" w:hAnsi="Times New Roman" w:cs="Times New Roman"/>
+          <w:sz w:val="24"/>
+          <w:szCs w:val="24"/>
+          <w:lang w:eastAsia="pt-BR"/>
+        </w:rPr>
+        <w:t xml:space="preserve">&lt;link </w:t>
+      </w:r>
+      <w:proofErr w:type="spellStart"/>
+      <w:r>
+        <w:rPr>
+          <w:rFonts w:ascii="Times New Roman" w:eastAsia="Times New Roman" w:hAnsi="Times New Roman" w:cs="Times New Roman"/>
+          <w:sz w:val="24"/>
+          <w:szCs w:val="24"/>
+          <w:lang w:eastAsia="pt-BR"/>
+        </w:rPr>
+        <w:t>rel</w:t>
+      </w:r>
+      <w:proofErr w:type="spellEnd"/>
+      <w:r>
+        <w:rPr>
+          <w:rFonts w:ascii="Times New Roman" w:eastAsia="Times New Roman" w:hAnsi="Times New Roman" w:cs="Times New Roman"/>
+          <w:sz w:val="24"/>
+          <w:szCs w:val="24"/>
+          <w:lang w:eastAsia="pt-BR"/>
+        </w:rPr>
+        <w:t>="</w:t>
+      </w:r>
+      <w:proofErr w:type="spellStart"/>
+      <w:r>
+        <w:rPr>
+          <w:rFonts w:ascii="Times New Roman" w:eastAsia="Times New Roman" w:hAnsi="Times New Roman" w:cs="Times New Roman"/>
+          <w:sz w:val="24"/>
+          <w:szCs w:val="24"/>
+          <w:lang w:eastAsia="pt-BR"/>
+        </w:rPr>
+        <w:t>stylesheet</w:t>
+      </w:r>
+      <w:proofErr w:type="spellEnd"/>
+      <w:r>
+        <w:rPr>
+          <w:rFonts w:ascii="Times New Roman" w:eastAsia="Times New Roman" w:hAnsi="Times New Roman" w:cs="Times New Roman"/>
+          <w:sz w:val="24"/>
+          <w:szCs w:val="24"/>
+          <w:lang w:eastAsia="pt-BR"/>
+        </w:rPr>
+        <w:t xml:space="preserve">" </w:t>
+      </w:r>
+      <w:proofErr w:type="spellStart"/>
+      <w:r>
+        <w:rPr>
+          <w:rFonts w:ascii="Times New Roman" w:eastAsia="Times New Roman" w:hAnsi="Times New Roman" w:cs="Times New Roman"/>
+          <w:sz w:val="24"/>
+          <w:szCs w:val="24"/>
+          <w:lang w:eastAsia="pt-BR"/>
+        </w:rPr>
+        <w:t>type</w:t>
+      </w:r>
+      <w:proofErr w:type="spellEnd"/>
+      <w:r>
+        <w:rPr>
+          <w:rFonts w:ascii="Times New Roman" w:eastAsia="Times New Roman" w:hAnsi="Times New Roman" w:cs="Times New Roman"/>
+          <w:sz w:val="24"/>
+          <w:szCs w:val="24"/>
+          <w:lang w:eastAsia="pt-BR"/>
+        </w:rPr>
+        <w:t>="</w:t>
+      </w:r>
+      <w:proofErr w:type="spellStart"/>
+      <w:r>
+        <w:rPr>
+          <w:rFonts w:ascii="Times New Roman" w:eastAsia="Times New Roman" w:hAnsi="Times New Roman" w:cs="Times New Roman"/>
+          <w:sz w:val="24"/>
+          <w:szCs w:val="24"/>
+          <w:lang w:eastAsia="pt-BR"/>
+        </w:rPr>
+        <w:t>text</w:t>
+      </w:r>
+      <w:proofErr w:type="spellEnd"/>
+      <w:r>
+        <w:rPr>
+          <w:rFonts w:ascii="Times New Roman" w:eastAsia="Times New Roman" w:hAnsi="Times New Roman" w:cs="Times New Roman"/>
+          <w:sz w:val="24"/>
+          <w:szCs w:val="24"/>
+          <w:lang w:eastAsia="pt-BR"/>
+        </w:rPr>
+        <w:t>/</w:t>
+      </w:r>
+      <w:proofErr w:type="spellStart"/>
+      <w:r>
+        <w:rPr>
+          <w:rFonts w:ascii="Times New Roman" w:eastAsia="Times New Roman" w:hAnsi="Times New Roman" w:cs="Times New Roman"/>
+          <w:sz w:val="24"/>
+          <w:szCs w:val="24"/>
+          <w:lang w:eastAsia="pt-BR"/>
+        </w:rPr>
+        <w:t>css</w:t>
+      </w:r>
+      <w:proofErr w:type="spellEnd"/>
+      <w:r>
+        <w:rPr>
+          <w:rFonts w:ascii="Times New Roman" w:eastAsia="Times New Roman" w:hAnsi="Times New Roman" w:cs="Times New Roman"/>
+          <w:sz w:val="24"/>
+          <w:szCs w:val="24"/>
+          <w:lang w:eastAsia="pt-BR"/>
+        </w:rPr>
+        <w:t xml:space="preserve">" </w:t>
+      </w:r>
+      <w:proofErr w:type="spellStart"/>
+      <w:r>
+        <w:rPr>
+          <w:rFonts w:ascii="Times New Roman" w:eastAsia="Times New Roman" w:hAnsi="Times New Roman" w:cs="Times New Roman"/>
+          <w:sz w:val="24"/>
+          <w:szCs w:val="24"/>
+          <w:lang w:eastAsia="pt-BR"/>
+        </w:rPr>
+        <w:t>href</w:t>
+      </w:r>
+      <w:proofErr w:type="spellEnd"/>
+      <w:r>
+        <w:rPr>
+          <w:rFonts w:ascii="Times New Roman" w:eastAsia="Times New Roman" w:hAnsi="Times New Roman" w:cs="Times New Roman"/>
+          <w:sz w:val="24"/>
+          <w:szCs w:val="24"/>
+          <w:lang w:eastAsia="pt-BR"/>
+        </w:rPr>
+        <w:t>="arq1.css"&gt;.</w:t>
+      </w:r>
+    </w:p>
+    <w:p>
+      <w:pPr>
+        <w:spacing w:after="300" w:line="240" w:lineRule="auto"/>
+        <w:rPr>
+          <w:rFonts w:ascii="Times New Roman" w:eastAsia="Times New Roman" w:hAnsi="Times New Roman" w:cs="Times New Roman"/>
+          <w:sz w:val="24"/>
+          <w:szCs w:val="24"/>
+          <w:lang w:eastAsia="pt-BR"/>
+        </w:rPr>
+      </w:pPr>
+      <w:r>
+        <w:rPr>
+          <w:rFonts w:ascii="Times New Roman" w:eastAsia="Times New Roman" w:hAnsi="Times New Roman" w:cs="Times New Roman"/>
+          <w:sz w:val="24"/>
+          <w:szCs w:val="24"/>
+          <w:lang w:eastAsia="pt-BR"/>
+        </w:rPr>
+        <w:t>&lt;</w:t>
+      </w:r>
+      <w:proofErr w:type="spellStart"/>
+      <w:r>
+        <w:rPr>
+          <w:rFonts w:ascii="Times New Roman" w:eastAsia="Times New Roman" w:hAnsi="Times New Roman" w:cs="Times New Roman"/>
+          <w:sz w:val="24"/>
+          <w:szCs w:val="24"/>
+          <w:lang w:eastAsia="pt-BR"/>
+        </w:rPr>
+        <w:t>external</w:t>
+      </w:r>
+      <w:proofErr w:type="spellEnd"/>
+      <w:r>
+        <w:rPr>
+          <w:rFonts w:ascii="Times New Roman" w:eastAsia="Times New Roman" w:hAnsi="Times New Roman" w:cs="Times New Roman"/>
+          <w:sz w:val="24"/>
+          <w:szCs w:val="24"/>
+          <w:lang w:eastAsia="pt-BR"/>
+        </w:rPr>
+        <w:t xml:space="preserve"> link </w:t>
+      </w:r>
+      <w:proofErr w:type="spellStart"/>
+      <w:r>
+        <w:rPr>
+          <w:rFonts w:ascii="Times New Roman" w:eastAsia="Times New Roman" w:hAnsi="Times New Roman" w:cs="Times New Roman"/>
+          <w:sz w:val="24"/>
+          <w:szCs w:val="24"/>
+          <w:lang w:eastAsia="pt-BR"/>
+        </w:rPr>
+        <w:t>rel</w:t>
+      </w:r>
+      <w:proofErr w:type="spellEnd"/>
+      <w:r>
+        <w:rPr>
+          <w:rFonts w:ascii="Times New Roman" w:eastAsia="Times New Roman" w:hAnsi="Times New Roman" w:cs="Times New Roman"/>
+          <w:sz w:val="24"/>
+          <w:szCs w:val="24"/>
+          <w:lang w:eastAsia="pt-BR"/>
+        </w:rPr>
+        <w:t>="</w:t>
+      </w:r>
+      <w:proofErr w:type="spellStart"/>
+      <w:r>
+        <w:rPr>
+          <w:rFonts w:ascii="Times New Roman" w:eastAsia="Times New Roman" w:hAnsi="Times New Roman" w:cs="Times New Roman"/>
+          <w:sz w:val="24"/>
+          <w:szCs w:val="24"/>
+          <w:lang w:eastAsia="pt-BR"/>
+        </w:rPr>
+        <w:t>stylesheet</w:t>
+      </w:r>
+      <w:proofErr w:type="spellEnd"/>
+      <w:r>
+        <w:rPr>
+          <w:rFonts w:ascii="Times New Roman" w:eastAsia="Times New Roman" w:hAnsi="Times New Roman" w:cs="Times New Roman"/>
+          <w:sz w:val="24"/>
+          <w:szCs w:val="24"/>
+          <w:lang w:eastAsia="pt-BR"/>
+        </w:rPr>
+        <w:t xml:space="preserve">" </w:t>
+      </w:r>
+      <w:proofErr w:type="spellStart"/>
+      <w:r>
+        <w:rPr>
+          <w:rFonts w:ascii="Times New Roman" w:eastAsia="Times New Roman" w:hAnsi="Times New Roman" w:cs="Times New Roman"/>
+          <w:sz w:val="24"/>
+          <w:szCs w:val="24"/>
+          <w:lang w:eastAsia="pt-BR"/>
+        </w:rPr>
+        <w:t>type</w:t>
+      </w:r>
+      <w:proofErr w:type="spellEnd"/>
+      <w:r>
+        <w:rPr>
+          <w:rFonts w:ascii="Times New Roman" w:eastAsia="Times New Roman" w:hAnsi="Times New Roman" w:cs="Times New Roman"/>
+          <w:sz w:val="24"/>
+          <w:szCs w:val="24"/>
+          <w:lang w:eastAsia="pt-BR"/>
+        </w:rPr>
+        <w:t>="</w:t>
+      </w:r>
+      <w:proofErr w:type="spellStart"/>
+      <w:r>
+        <w:rPr>
+          <w:rFonts w:ascii="Times New Roman" w:eastAsia="Times New Roman" w:hAnsi="Times New Roman" w:cs="Times New Roman"/>
+          <w:sz w:val="24"/>
+          <w:szCs w:val="24"/>
+          <w:lang w:eastAsia="pt-BR"/>
+        </w:rPr>
+        <w:t>text</w:t>
+      </w:r>
+      <w:proofErr w:type="spellEnd"/>
+      <w:r>
+        <w:rPr>
+          <w:rFonts w:ascii="Times New Roman" w:eastAsia="Times New Roman" w:hAnsi="Times New Roman" w:cs="Times New Roman"/>
+          <w:sz w:val="24"/>
+          <w:szCs w:val="24"/>
+          <w:lang w:eastAsia="pt-BR"/>
+        </w:rPr>
+        <w:t>/</w:t>
+      </w:r>
+      <w:proofErr w:type="spellStart"/>
+      <w:r>
+        <w:rPr>
+          <w:rFonts w:ascii="Times New Roman" w:eastAsia="Times New Roman" w:hAnsi="Times New Roman" w:cs="Times New Roman"/>
+          <w:sz w:val="24"/>
+          <w:szCs w:val="24"/>
+          <w:lang w:eastAsia="pt-BR"/>
+        </w:rPr>
+        <w:t>css</w:t>
+      </w:r>
+      <w:proofErr w:type="spellEnd"/>
+      <w:r>
+        <w:rPr>
+          <w:rFonts w:ascii="Times New Roman" w:eastAsia="Times New Roman" w:hAnsi="Times New Roman" w:cs="Times New Roman"/>
+          <w:sz w:val="24"/>
+          <w:szCs w:val="24"/>
+          <w:lang w:eastAsia="pt-BR"/>
+        </w:rPr>
+        <w:t xml:space="preserve">" </w:t>
+      </w:r>
+      <w:proofErr w:type="spellStart"/>
+      <w:r>
+        <w:rPr>
+          <w:rFonts w:ascii="Times New Roman" w:eastAsia="Times New Roman" w:hAnsi="Times New Roman" w:cs="Times New Roman"/>
+          <w:sz w:val="24"/>
+          <w:szCs w:val="24"/>
+          <w:lang w:eastAsia="pt-BR"/>
+        </w:rPr>
+        <w:t>href</w:t>
+      </w:r>
+      <w:proofErr w:type="spellEnd"/>
+      <w:r>
+        <w:rPr>
+          <w:rFonts w:ascii="Times New Roman" w:eastAsia="Times New Roman" w:hAnsi="Times New Roman" w:cs="Times New Roman"/>
+          <w:sz w:val="24"/>
+          <w:szCs w:val="24"/>
+          <w:lang w:eastAsia="pt-BR"/>
+        </w:rPr>
+        <w:t>="arq1.css"&gt;.</w:t>
+      </w:r>
     </w:p>
     <w:p>
       <w:pPr>

</xml_diff>